<commit_message>
feat: add text-to-speech read aloud feature to ai chat
</commit_message>
<xml_diff>
--- a/backend/exports/research_report.docx
+++ b/backend/exports/research_report.docx
@@ -11,73 +11,120 @@
       </w:r>
     </w:p>
     <w:p>
+      <w:r>
+        <w:t>**Executive Research Report**</w:t>
+        <w:br/>
+        <w:t>==========================</w:t>
+      </w:r>
+    </w:p>
+    <w:p>
       <w:pPr>
         <w:pStyle w:val="Heading3"/>
       </w:pPr>
       <w:r>
-        <w:t>Executive Research Report</w:t>
-        <w:br/>
-        <w:t>#Introduction</w:t>
-        <w:br/>
-        <w:t>This report synthesizes the findings of two research papers, exploring the concepts of organic farming and etymology. The first paper, titled "paper2," delves into the integration of organic farming with organic nanoparticles to promote sustainable agriculture. The second paper, titled "paper1," examines the field of etymology, which is the study of the origin and evolution of words.</w:t>
+        <w:t>Introduction</w:t>
       </w:r>
     </w:p>
     <w:p>
       <w:r>
-        <w:t>#### Common Themes</w:t>
-        <w:br/>
-        <w:t>Although the two papers appear to be unrelated at first glance, they share a common theme of exploring the complexities of human systems. The first paper investigates the intricate relationships between organic farming, nanoparticles, and sustainable agriculture, while the second paper delves into the complexities of language evolution and etymology. Both papers highlight the importance of understanding the underlying principles and mechanisms that govern these systems.</w:t>
+        <w:t>This report synthesizes the findings of two research papers, exploring the concepts of organic farming and etymology. The first paper, "paper2," delves into the integration of organic farming with organic nanoparticles to promote sustainable agriculture. The second paper, "paper1," examines the field of etymology, highlighting the importance of understanding the origin and evolution of words.</w:t>
+      </w:r>
+    </w:p>
+    <w:p>
+      <w:pPr>
+        <w:pStyle w:val="Heading3"/>
+      </w:pPr>
+      <w:r>
+        <w:t>Common Themes</w:t>
       </w:r>
     </w:p>
     <w:p>
       <w:r>
-        <w:t>#### Conflicting Findings</w:t>
-        <w:br/>
-        <w:t>There are no direct conflicting findings between the two papers, as they address distinct research topics. However, the first paper's emphasis on the benefits of organic farming and nanoparticles may be seen as contradictory to the potential environmental impacts of large-scale agricultural practices. The second paper's focus on etymology does not have any direct implications for the findings of the first paper.</w:t>
+        <w:t>While the two papers appear to be unrelated at first glance, they share a common theme of **sustainability** and **evolution**. The first paper emphasizes the need for sustainable agriculture practices, such as organic farming, to promote environmental health and biodiversity. Similarly, the second paper explores the evolution of language, highlighting how words and meanings change over time.</w:t>
+      </w:r>
+    </w:p>
+    <w:p>
+      <w:pPr>
+        <w:pStyle w:val="Heading3"/>
+      </w:pPr>
+      <w:r>
+        <w:t>Organic Farming and Nanoparticles</w:t>
       </w:r>
     </w:p>
     <w:p>
       <w:r>
-        <w:t>#### Unique Contributions</w:t>
-        <w:br/>
-        <w:t>The first paper contributes to the existing body of research on sustainable agriculture by introducing the concept of organic nanoparticles and their potential to promote eco-friendly farming practices. The second paper provides a fascinating insight into the world of etymology, highlighting the importance of understanding the origins and evolution of words.</w:t>
+        <w:t>The first paper discusses the benefits and challenges of organic farming, including its environmental, health, and economic advantages. The integration of organic nanoparticles with organic farming is proposed as a solution to promote sustainable agriculture and improve crop growth while reducing harmful inputs. The advantages of organic nanoparticles include their eco-friendly nature, safety for humans and animals, and ability to reduce the need for harmful fertilizers and pesticides.</w:t>
+      </w:r>
+    </w:p>
+    <w:p>
+      <w:pPr>
+        <w:pStyle w:val="Heading3"/>
+      </w:pPr>
+      <w:r>
+        <w:t>Etymology and Language Evolution</w:t>
       </w:r>
     </w:p>
     <w:p>
       <w:r>
-        <w:t>#### Key Findings</w:t>
-        <w:br/>
-        <w:t>The key findings of the two papers can be summarized as follows:</w:t>
+        <w:t>The second paper explores the field of etymology, providing examples of everyday words with interesting etymologies. The study of etymology reveals how languages are connected, how historical events have influenced vocabulary, and how words can change in meaning over time. The paper highlights the significance of etymology in understanding the complexities of language and its evolution over time.</w:t>
+      </w:r>
+    </w:p>
+    <w:p>
+      <w:pPr>
+        <w:pStyle w:val="Heading3"/>
+      </w:pPr>
+      <w:r>
+        <w:t>Conflicting Findings</w:t>
       </w:r>
     </w:p>
     <w:p>
       <w:r>
-        <w:t>* **Organic Farming and Nanoparticles**: The integration of organic farming with organic nanoparticles has the potential to promote sustainable agriculture, reduce harmful inputs, and improve crop growth.</w:t>
-        <w:br/>
-        <w:t>* **Etymology**: The study of etymology reveals the complex history and evolution of words, highlighting the connections between languages, cultures, and historical events.</w:t>
+        <w:t>There are no direct conflicting findings between the two papers, as they address distinct topics. However, the first paper notes that the production of organic nanoparticles can be expensive, which may limit their adoption. In contrast, the second paper does not discuss any limitations or challenges associated with the study of etymology.</w:t>
+      </w:r>
+    </w:p>
+    <w:p>
+      <w:pPr>
+        <w:pStyle w:val="Heading3"/>
+      </w:pPr>
+      <w:r>
+        <w:t>Unique Contributions</w:t>
       </w:r>
     </w:p>
     <w:p>
       <w:r>
-        <w:t>#### Implications and Future Directions</w:t>
-        <w:br/>
-        <w:t>The findings of the two papers have significant implications for various fields, including agriculture, linguistics, and environmental science. Future research directions may include:</w:t>
+        <w:t>The first paper contributes to the existing body of research on sustainable agriculture by highlighting the potential of organic nanoparticles to promote environmental health and biodiversity. The second paper contributes to the field of linguistics by emphasizing the importance of etymology in understanding language evolution and cultural diversity.</w:t>
+      </w:r>
+    </w:p>
+    <w:p>
+      <w:pPr>
+        <w:pStyle w:val="Heading3"/>
+      </w:pPr>
+      <w:r>
+        <w:t>Conclusion</w:t>
       </w:r>
     </w:p>
     <w:p>
       <w:r>
-        <w:t>* **Scaling up Organic Nanoparticle Production**: Developing cost-effective methods for producing organic nanoparticles to make them more accessible to farmers.</w:t>
-        <w:br/>
-        <w:t>* **Etymological Analysis of Agricultural Terminology**: Investigating the etymology of agricultural terms to better understand the historical and cultural context of farming practices.</w:t>
-        <w:br/>
-        <w:t>* **Interdisciplinary Research**: Encouraging collaboration between researchers from different fields to explore the intersections between sustainable agriculture, language evolution, and environmental science.</w:t>
+        <w:t>In conclusion, this report highlights the importance of sustainability and evolution in two distinct fields: organic farming and etymology. The integration of organic farming with organic nanoparticles has the potential to promote sustainable agriculture, while the study of etymology reveals the complexities of language and its evolution over time. As we move forward, it is essential to consider the interconnectedness of these fields and to adopt eco-friendly and sustainable practices in all aspects of our lives.</w:t>
+      </w:r>
+    </w:p>
+    <w:p>
+      <w:pPr>
+        <w:pStyle w:val="Heading3"/>
+      </w:pPr>
+      <w:r>
+        <w:t>Recommendations</w:t>
       </w:r>
     </w:p>
     <w:p>
       <w:r>
-        <w:t>#### Conclusion</w:t>
+        <w:t>1. **Further research**: Conduct further studies on the effectiveness and feasibility of organic nanoparticles in promoting sustainable agriculture.</w:t>
         <w:br/>
-        <w:t>In conclusion, this executive research report highlights the unique contributions of two distinct research papers. The first paper explores the potential of organic farming and nanoparticles to promote sustainable agriculture, while the second paper delves into the fascinating world of etymology. By synthesizing the findings of these papers, we can gain a deeper understanding of the complexities of human systems and the importance of interdisciplinary research.</w:t>
+        <w:t>2. **Education and awareness**: Educate farmers, policymakers, and the general public about the benefits and challenges of organic farming and the potential of organic nanoparticles.</w:t>
+        <w:br/>
+        <w:t>3. **Language preservation**: Encourage the study of etymology and language preservation to promote cultural diversity and understanding.</w:t>
+        <w:br/>
+        <w:t>4. **Interdisciplinary approaches**: Foster interdisciplinary approaches to address the complex challenges facing our planet, combining insights from agriculture, linguistics, and other fields.</w:t>
       </w:r>
     </w:p>
     <w:sectPr>

</xml_diff>